<commit_message>
Change a few words on report
</commit_message>
<xml_diff>
--- a/DesignAnalysis.docx
+++ b/DesignAnalysis.docx
@@ -1,6 +1,6 @@
 
 <file path=word/document.xml><?xml version="1.0" encoding="utf-8"?>
-<w:document xmlns:wpc="http://schemas.microsoft.com/office/word/2010/wordprocessingCanvas" xmlns:cx="http://schemas.microsoft.com/office/drawing/2014/chartex" xmlns:cx1="http://schemas.microsoft.com/office/drawing/2015/9/8/chartex" xmlns:cx2="http://schemas.microsoft.com/office/drawing/2015/10/21/chartex" xmlns:cx3="http://schemas.microsoft.com/office/drawing/2016/5/9/chartex" xmlns:cx4="http://schemas.microsoft.com/office/drawing/2016/5/10/chartex" xmlns:cx5="http://schemas.microsoft.com/office/drawing/2016/5/11/chartex" xmlns:cx6="http://schemas.microsoft.com/office/drawing/2016/5/12/chartex" xmlns:cx7="http://schemas.microsoft.com/office/drawing/2016/5/13/chartex" xmlns:cx8="http://schemas.microsoft.com/office/drawing/2016/5/14/chartex" xmlns:mc="http://schemas.openxmlformats.org/markup-compatibility/2006" xmlns:aink="http://schemas.microsoft.com/office/drawing/2016/ink" xmlns:am3d="http://schemas.microsoft.com/office/drawing/2017/model3d" xmlns:o="urn:schemas-microsoft-com:office:office" xmlns:r="http://schemas.openxmlformats.org/officeDocument/2006/relationships" xmlns:m="http://schemas.openxmlformats.org/officeDocument/2006/math" xmlns:v="urn:schemas-microsoft-com:vml" xmlns:wp14="http://schemas.microsoft.com/office/word/2010/wordprocessingDrawing" xmlns:wp="http://schemas.openxmlformats.org/drawingml/2006/wordprocessingDrawing" xmlns:w10="urn:schemas-microsoft-com:office:word" xmlns:w="http://schemas.openxmlformats.org/wordprocessingml/2006/main" xmlns:w14="http://schemas.microsoft.com/office/word/2010/wordml" xmlns:w15="http://schemas.microsoft.com/office/word/2012/wordml" xmlns:w16cid="http://schemas.microsoft.com/office/word/2016/wordml/cid" xmlns:w16se="http://schemas.microsoft.com/office/word/2015/wordml/symex" xmlns:wpg="http://schemas.microsoft.com/office/word/2010/wordprocessingGroup" xmlns:wpi="http://schemas.microsoft.com/office/word/2010/wordprocessingInk" xmlns:wne="http://schemas.microsoft.com/office/word/2006/wordml" xmlns:wps="http://schemas.microsoft.com/office/word/2010/wordprocessingShape" mc:Ignorable="w14 w15 w16se w16cid wp14">
+<w:document xmlns:wpc="http://schemas.microsoft.com/office/word/2010/wordprocessingCanvas" xmlns:mo="http://schemas.microsoft.com/office/mac/office/2008/main" xmlns:mc="http://schemas.openxmlformats.org/markup-compatibility/2006" xmlns:mv="urn:schemas-microsoft-com:mac:vml" xmlns:o="urn:schemas-microsoft-com:office:office" xmlns:r="http://schemas.openxmlformats.org/officeDocument/2006/relationships" xmlns:m="http://schemas.openxmlformats.org/officeDocument/2006/math" xmlns:v="urn:schemas-microsoft-com:vml" xmlns:wp14="http://schemas.microsoft.com/office/word/2010/wordprocessingDrawing" xmlns:wp="http://schemas.openxmlformats.org/drawingml/2006/wordprocessingDrawing" xmlns:w10="urn:schemas-microsoft-com:office:word" xmlns:w="http://schemas.openxmlformats.org/wordprocessingml/2006/main" xmlns:w14="http://schemas.microsoft.com/office/word/2010/wordml" xmlns:w15="http://schemas.microsoft.com/office/word/2012/wordml" xmlns:wpg="http://schemas.microsoft.com/office/word/2010/wordprocessingGroup" xmlns:wpi="http://schemas.microsoft.com/office/word/2010/wordprocessingInk" xmlns:wne="http://schemas.microsoft.com/office/word/2006/wordml" xmlns:wps="http://schemas.microsoft.com/office/word/2010/wordprocessingShape" mc:Ignorable="w14 w15 wp14">
   <w:body>
     <w:p>
       <w:pPr>
@@ -86,10 +86,394 @@
       <w:pPr>
         <w:jc w:val="center"/>
         <w:rPr>
+          <w:rFonts w:eastAsiaTheme="minorHAnsi"/>
+          <w:lang w:val="en-US" w:eastAsia="zh-CN"/>
+        </w:rPr>
+      </w:pPr>
+    </w:p>
+    <w:p>
+      <w:pPr>
+        <w:jc w:val="both"/>
+        <w:rPr>
+          <w:rFonts w:eastAsiaTheme="minorHAnsi"/>
+          <w:sz w:val="28"/>
+          <w:lang w:val="en-US" w:eastAsia="zh-CN"/>
+        </w:rPr>
+      </w:pPr>
+      <w:r>
+        <w:rPr>
+          <w:rFonts w:eastAsiaTheme="minorHAnsi"/>
+          <w:sz w:val="28"/>
+          <w:lang w:val="en-US" w:eastAsia="zh-CN"/>
+        </w:rPr>
+        <w:t xml:space="preserve">In the </w:t>
+      </w:r>
+      <w:r>
+        <w:rPr>
+          <w:rFonts w:eastAsiaTheme="minorHAnsi"/>
+          <w:sz w:val="28"/>
+          <w:lang w:val="en-US" w:eastAsia="zh-CN"/>
+        </w:rPr>
+        <w:t xml:space="preserve">original </w:t>
+      </w:r>
+      <w:r>
+        <w:rPr>
+          <w:rFonts w:eastAsiaTheme="minorHAnsi"/>
+          <w:sz w:val="28"/>
+          <w:lang w:val="en-US" w:eastAsia="zh-CN"/>
+        </w:rPr>
+        <w:t xml:space="preserve">version of RMS design and implementation, mailpool is responsible </w:t>
+      </w:r>
+      <w:r>
+        <w:rPr>
+          <w:rFonts w:eastAsiaTheme="minorHAnsi"/>
+          <w:sz w:val="28"/>
+          <w:lang w:val="en-US" w:eastAsia="zh-CN"/>
+        </w:rPr>
+        <w:t>for</w:t>
+      </w:r>
+      <w:r>
+        <w:rPr>
+          <w:rFonts w:eastAsiaTheme="minorHAnsi"/>
+          <w:sz w:val="28"/>
+          <w:lang w:val="en-US" w:eastAsia="zh-CN"/>
+        </w:rPr>
+        <w:t xml:space="preserve"> assign</w:t>
+      </w:r>
+      <w:r>
+        <w:rPr>
+          <w:rFonts w:eastAsiaTheme="minorHAnsi"/>
+          <w:sz w:val="28"/>
+          <w:lang w:val="en-US" w:eastAsia="zh-CN"/>
+        </w:rPr>
+        <w:t>ing</w:t>
+      </w:r>
+      <w:r>
+        <w:rPr>
+          <w:rFonts w:eastAsiaTheme="minorHAnsi"/>
+          <w:sz w:val="28"/>
+          <w:lang w:val="en-US" w:eastAsia="zh-CN"/>
+        </w:rPr>
+        <w:t xml:space="preserve"> the mail item to robot’s hand and tube, then </w:t>
+      </w:r>
+      <w:r>
+        <w:rPr>
+          <w:rFonts w:eastAsiaTheme="minorHAnsi"/>
+          <w:sz w:val="28"/>
+          <w:lang w:val="en-US" w:eastAsia="zh-CN"/>
+        </w:rPr>
+        <w:t xml:space="preserve">sends </w:t>
+      </w:r>
+      <w:r>
+        <w:rPr>
+          <w:rFonts w:eastAsiaTheme="minorHAnsi"/>
+          <w:sz w:val="28"/>
+          <w:lang w:val="en-US" w:eastAsia="zh-CN"/>
+        </w:rPr>
+        <w:t xml:space="preserve">a dispatch command to send off robots to deliver mails across the building. To support the delivering of </w:t>
+      </w:r>
+      <w:r>
+        <w:rPr>
+          <w:rFonts w:eastAsiaTheme="minorHAnsi"/>
+          <w:sz w:val="28"/>
+          <w:lang w:val="en-US" w:eastAsia="zh-CN"/>
+        </w:rPr>
+        <w:t>heavy</w:t>
+      </w:r>
+      <w:r>
+        <w:rPr>
+          <w:rFonts w:eastAsiaTheme="minorHAnsi"/>
+          <w:sz w:val="28"/>
+          <w:lang w:val="en-US" w:eastAsia="zh-CN"/>
+        </w:rPr>
+        <w:t xml:space="preserve"> mail item</w:t>
+      </w:r>
+      <w:r>
+        <w:rPr>
+          <w:rFonts w:eastAsiaTheme="minorHAnsi"/>
+          <w:sz w:val="28"/>
+          <w:lang w:val="en-US" w:eastAsia="zh-CN"/>
+        </w:rPr>
+        <w:t>s</w:t>
+      </w:r>
+      <w:r>
+        <w:rPr>
+          <w:rFonts w:eastAsiaTheme="minorHAnsi"/>
+          <w:sz w:val="28"/>
+          <w:lang w:val="en-US" w:eastAsia="zh-CN"/>
+        </w:rPr>
+        <w:t xml:space="preserve">, our team </w:t>
+      </w:r>
+      <w:r>
+        <w:rPr>
+          <w:rFonts w:eastAsiaTheme="minorHAnsi"/>
+          <w:sz w:val="28"/>
+          <w:lang w:val="en-US" w:eastAsia="zh-CN"/>
+        </w:rPr>
+        <w:t>has</w:t>
+      </w:r>
+      <w:r>
+        <w:rPr>
+          <w:rFonts w:eastAsiaTheme="minorHAnsi"/>
+          <w:sz w:val="28"/>
+          <w:lang w:val="en-US" w:eastAsia="zh-CN"/>
+        </w:rPr>
+        <w:t xml:space="preserve"> come up with an idea to change how mailpool assign</w:t>
+      </w:r>
+      <w:r>
+        <w:rPr>
+          <w:rFonts w:eastAsiaTheme="minorHAnsi"/>
+          <w:sz w:val="28"/>
+          <w:lang w:val="en-US" w:eastAsia="zh-CN"/>
+        </w:rPr>
+        <w:t>s</w:t>
+      </w:r>
+      <w:r>
+        <w:rPr>
+          <w:rFonts w:eastAsiaTheme="minorHAnsi"/>
+          <w:sz w:val="28"/>
+          <w:lang w:val="en-US" w:eastAsia="zh-CN"/>
+        </w:rPr>
+        <w:t xml:space="preserve"> a heavy item to a group of robots.</w:t>
+      </w:r>
+    </w:p>
+    <w:p>
+      <w:pPr>
+        <w:jc w:val="both"/>
+        <w:rPr>
+          <w:rFonts w:eastAsiaTheme="minorHAnsi"/>
+          <w:sz w:val="28"/>
+          <w:szCs w:val="28"/>
+          <w:lang w:val="en-US" w:eastAsia="zh-CN"/>
+        </w:rPr>
+      </w:pPr>
+    </w:p>
+    <w:p>
+      <w:pPr>
+        <w:jc w:val="both"/>
+        <w:rPr>
+          <w:rFonts w:eastAsiaTheme="minorHAnsi"/>
+          <w:sz w:val="28"/>
+          <w:szCs w:val="28"/>
+          <w:lang w:val="en-US" w:eastAsia="zh-CN"/>
+        </w:rPr>
+      </w:pPr>
+      <w:r>
+        <w:rPr>
+          <w:rFonts w:eastAsiaTheme="minorHAnsi"/>
+          <w:sz w:val="28"/>
+          <w:szCs w:val="28"/>
+          <w:lang w:val="en-US" w:eastAsia="zh-CN"/>
+        </w:rPr>
+        <w:t>We have noticed that the mailpool might be doing too many jobs</w:t>
+      </w:r>
+      <w:r>
+        <w:rPr>
+          <w:rFonts w:eastAsiaTheme="minorHAnsi"/>
+          <w:sz w:val="28"/>
+          <w:szCs w:val="28"/>
+          <w:lang w:val="en-US" w:eastAsia="zh-CN"/>
+        </w:rPr>
+        <w:t>, because</w:t>
+      </w:r>
+      <w:r>
+        <w:rPr>
+          <w:rFonts w:eastAsiaTheme="minorHAnsi"/>
+          <w:sz w:val="28"/>
+          <w:szCs w:val="28"/>
+          <w:lang w:val="en-US" w:eastAsia="zh-CN"/>
+        </w:rPr>
+        <w:t xml:space="preserve"> it </w:t>
+      </w:r>
+      <w:r>
+        <w:rPr>
+          <w:rFonts w:eastAsiaTheme="minorHAnsi"/>
+          <w:sz w:val="28"/>
+          <w:szCs w:val="28"/>
+          <w:lang w:val="en-US" w:eastAsia="zh-CN"/>
+        </w:rPr>
+        <w:t>does not</w:t>
+      </w:r>
+      <w:r>
+        <w:rPr>
+          <w:rFonts w:eastAsiaTheme="minorHAnsi"/>
+          <w:sz w:val="28"/>
+          <w:szCs w:val="28"/>
+          <w:lang w:val="en-US" w:eastAsia="zh-CN"/>
+        </w:rPr>
+        <w:t xml:space="preserve"> only add mail to itself, it also does the job of </w:t>
+      </w:r>
+      <w:r>
+        <w:rPr>
+          <w:rFonts w:eastAsiaTheme="minorHAnsi"/>
+          <w:sz w:val="28"/>
+          <w:szCs w:val="28"/>
+          <w:lang w:val="en-US" w:eastAsia="zh-CN"/>
+        </w:rPr>
+        <w:t>assigning</w:t>
+      </w:r>
+      <w:r>
+        <w:rPr>
+          <w:rFonts w:eastAsiaTheme="minorHAnsi"/>
+          <w:sz w:val="28"/>
+          <w:szCs w:val="28"/>
+          <w:lang w:val="en-US" w:eastAsia="zh-CN"/>
+        </w:rPr>
+        <w:t xml:space="preserve"> the mail to the robots.</w:t>
+      </w:r>
+      <w:r>
+        <w:rPr>
+          <w:rFonts w:eastAsiaTheme="minorHAnsi"/>
+          <w:sz w:val="28"/>
+          <w:szCs w:val="28"/>
+          <w:lang w:val="en-US" w:eastAsia="zh-CN"/>
+        </w:rPr>
+        <w:t xml:space="preserve"> </w:t>
+      </w:r>
+      <w:r>
+        <w:rPr>
           <w:rFonts w:eastAsiaTheme="minorHAnsi" w:hint="eastAsia"/>
-          <w:lang w:val="en-US" w:eastAsia="zh-CN"/>
-        </w:rPr>
-      </w:pPr>
+          <w:sz w:val="28"/>
+          <w:szCs w:val="28"/>
+          <w:lang w:val="en-US" w:eastAsia="zh-CN"/>
+        </w:rPr>
+        <w:t>A</w:t>
+      </w:r>
+      <w:r>
+        <w:rPr>
+          <w:rFonts w:eastAsiaTheme="minorHAnsi"/>
+          <w:sz w:val="28"/>
+          <w:szCs w:val="28"/>
+          <w:lang w:val="en-US" w:eastAsia="zh-CN"/>
+        </w:rPr>
+        <w:t xml:space="preserve"> better approach could be</w:t>
+      </w:r>
+      <w:r>
+        <w:rPr>
+          <w:rFonts w:eastAsiaTheme="minorHAnsi"/>
+          <w:sz w:val="28"/>
+          <w:szCs w:val="28"/>
+          <w:lang w:val="en-US" w:eastAsia="zh-CN"/>
+        </w:rPr>
+        <w:t xml:space="preserve"> separat</w:t>
+      </w:r>
+      <w:r>
+        <w:rPr>
+          <w:rFonts w:eastAsiaTheme="minorHAnsi"/>
+          <w:sz w:val="28"/>
+          <w:szCs w:val="28"/>
+          <w:lang w:val="en-US" w:eastAsia="zh-CN"/>
+        </w:rPr>
+        <w:t>ing</w:t>
+      </w:r>
+      <w:r>
+        <w:rPr>
+          <w:rFonts w:eastAsiaTheme="minorHAnsi"/>
+          <w:sz w:val="28"/>
+          <w:szCs w:val="28"/>
+          <w:lang w:val="en-US" w:eastAsia="zh-CN"/>
+        </w:rPr>
+        <w:t xml:space="preserve"> the distribution job from the </w:t>
+      </w:r>
+      <w:r>
+        <w:rPr>
+          <w:rFonts w:eastAsiaTheme="minorHAnsi"/>
+          <w:sz w:val="28"/>
+          <w:szCs w:val="28"/>
+          <w:lang w:val="en-US" w:eastAsia="zh-CN"/>
+        </w:rPr>
+        <w:t>mailpool and</w:t>
+      </w:r>
+      <w:r>
+        <w:rPr>
+          <w:rFonts w:eastAsiaTheme="minorHAnsi"/>
+          <w:sz w:val="28"/>
+          <w:szCs w:val="28"/>
+          <w:lang w:val="en-US" w:eastAsia="zh-CN"/>
+        </w:rPr>
+        <w:t xml:space="preserve"> </w:t>
+      </w:r>
+      <w:r>
+        <w:rPr>
+          <w:rFonts w:eastAsiaTheme="minorHAnsi"/>
+          <w:sz w:val="28"/>
+          <w:szCs w:val="28"/>
+          <w:lang w:val="en-US" w:eastAsia="zh-CN"/>
+        </w:rPr>
+        <w:t>create a new distribution system to handle this task</w:t>
+      </w:r>
+      <w:r>
+        <w:rPr>
+          <w:rFonts w:eastAsiaTheme="minorHAnsi"/>
+          <w:sz w:val="28"/>
+          <w:szCs w:val="28"/>
+          <w:lang w:val="en-US" w:eastAsia="zh-CN"/>
+        </w:rPr>
+        <w:t xml:space="preserve">, </w:t>
+      </w:r>
+      <w:r>
+        <w:rPr>
+          <w:rFonts w:eastAsiaTheme="minorHAnsi"/>
+          <w:sz w:val="28"/>
+          <w:szCs w:val="28"/>
+          <w:lang w:val="en-US" w:eastAsia="zh-CN"/>
+        </w:rPr>
+        <w:t xml:space="preserve">such that we can achieve </w:t>
+      </w:r>
+      <w:r>
+        <w:rPr>
+          <w:rFonts w:eastAsiaTheme="minorHAnsi"/>
+          <w:sz w:val="28"/>
+          <w:szCs w:val="28"/>
+          <w:lang w:val="en-US" w:eastAsia="zh-CN"/>
+        </w:rPr>
+        <w:t xml:space="preserve">a </w:t>
+      </w:r>
+      <w:r>
+        <w:rPr>
+          <w:rFonts w:eastAsiaTheme="minorHAnsi"/>
+          <w:sz w:val="28"/>
+          <w:szCs w:val="28"/>
+          <w:lang w:val="en-US" w:eastAsia="zh-CN"/>
+        </w:rPr>
+        <w:t>more sophisticated</w:t>
+      </w:r>
+      <w:r>
+        <w:rPr>
+          <w:rFonts w:eastAsiaTheme="minorHAnsi"/>
+          <w:sz w:val="28"/>
+          <w:szCs w:val="28"/>
+          <w:lang w:val="en-US" w:eastAsia="zh-CN"/>
+        </w:rPr>
+        <w:t xml:space="preserve"> design</w:t>
+      </w:r>
+      <w:r>
+        <w:rPr>
+          <w:rFonts w:eastAsiaTheme="minorHAnsi"/>
+          <w:sz w:val="28"/>
+          <w:szCs w:val="28"/>
+          <w:lang w:val="en-US" w:eastAsia="zh-CN"/>
+        </w:rPr>
+        <w:t xml:space="preserve"> </w:t>
+      </w:r>
+      <w:r>
+        <w:rPr>
+          <w:rFonts w:eastAsiaTheme="minorHAnsi"/>
+          <w:sz w:val="28"/>
+          <w:szCs w:val="28"/>
+          <w:lang w:val="en-US" w:eastAsia="zh-CN"/>
+        </w:rPr>
+        <w:t>for</w:t>
+      </w:r>
+      <w:r>
+        <w:rPr>
+          <w:rFonts w:eastAsiaTheme="minorHAnsi"/>
+          <w:sz w:val="28"/>
+          <w:szCs w:val="28"/>
+          <w:lang w:val="en-US" w:eastAsia="zh-CN"/>
+        </w:rPr>
+        <w:t xml:space="preserve"> our new system.</w:t>
+      </w:r>
     </w:p>
     <w:p>
       <w:pPr>
@@ -97,154 +481,210 @@
         <w:rPr>
           <w:rFonts w:eastAsiaTheme="minorHAnsi"/>
           <w:sz w:val="28"/>
-          <w:lang w:val="en-US" w:eastAsia="zh-CN"/>
-        </w:rPr>
-      </w:pPr>
-      <w:r>
-        <w:rPr>
-          <w:rFonts w:eastAsiaTheme="minorHAnsi"/>
-          <w:sz w:val="28"/>
-          <w:lang w:val="en-US" w:eastAsia="zh-CN"/>
-        </w:rPr>
-        <w:t xml:space="preserve">In the </w:t>
-      </w:r>
-      <w:r>
-        <w:rPr>
-          <w:rFonts w:eastAsiaTheme="minorHAnsi"/>
-          <w:sz w:val="28"/>
-          <w:lang w:val="en-US" w:eastAsia="zh-CN"/>
-        </w:rPr>
-        <w:t xml:space="preserve">original </w:t>
-      </w:r>
-      <w:r>
-        <w:rPr>
-          <w:rFonts w:eastAsiaTheme="minorHAnsi"/>
-          <w:sz w:val="28"/>
-          <w:lang w:val="en-US" w:eastAsia="zh-CN"/>
-        </w:rPr>
-        <w:t xml:space="preserve">version of RMS design and implementation, mailpool is responsible </w:t>
-      </w:r>
-      <w:r>
-        <w:rPr>
-          <w:rFonts w:eastAsiaTheme="minorHAnsi"/>
-          <w:sz w:val="28"/>
-          <w:lang w:val="en-US" w:eastAsia="zh-CN"/>
-        </w:rPr>
-        <w:t>for</w:t>
-      </w:r>
-      <w:r>
-        <w:rPr>
-          <w:rFonts w:eastAsiaTheme="minorHAnsi"/>
-          <w:sz w:val="28"/>
-          <w:lang w:val="en-US" w:eastAsia="zh-CN"/>
-        </w:rPr>
-        <w:t xml:space="preserve"> assign</w:t>
-      </w:r>
-      <w:r>
-        <w:rPr>
-          <w:rFonts w:eastAsiaTheme="minorHAnsi"/>
-          <w:sz w:val="28"/>
-          <w:lang w:val="en-US" w:eastAsia="zh-CN"/>
-        </w:rPr>
-        <w:t>ing</w:t>
-      </w:r>
-      <w:r>
-        <w:rPr>
-          <w:rFonts w:eastAsiaTheme="minorHAnsi"/>
-          <w:sz w:val="28"/>
-          <w:lang w:val="en-US" w:eastAsia="zh-CN"/>
-        </w:rPr>
-        <w:t xml:space="preserve"> the mail item to robot’s hand and tube, then </w:t>
-      </w:r>
-      <w:r>
-        <w:rPr>
-          <w:rFonts w:eastAsiaTheme="minorHAnsi"/>
-          <w:sz w:val="28"/>
-          <w:lang w:val="en-US" w:eastAsia="zh-CN"/>
-        </w:rPr>
-        <w:t xml:space="preserve">sends </w:t>
-      </w:r>
-      <w:r>
-        <w:rPr>
-          <w:rFonts w:eastAsiaTheme="minorHAnsi"/>
-          <w:sz w:val="28"/>
-          <w:lang w:val="en-US" w:eastAsia="zh-CN"/>
-        </w:rPr>
-        <w:t>a dispatch command to send off robots to deliver</w:t>
-      </w:r>
-      <w:bookmarkStart w:id="0" w:name="_GoBack"/>
+          <w:szCs w:val="28"/>
+          <w:lang w:val="en-US" w:eastAsia="zh-CN"/>
+        </w:rPr>
+      </w:pPr>
+    </w:p>
+    <w:p>
+      <w:pPr>
+        <w:jc w:val="both"/>
+        <w:rPr>
+          <w:rFonts w:eastAsiaTheme="minorHAnsi"/>
+          <w:sz w:val="28"/>
+          <w:szCs w:val="28"/>
+          <w:lang w:val="en-US" w:eastAsia="zh-CN"/>
+        </w:rPr>
+      </w:pPr>
+      <w:r>
+        <w:rPr>
+          <w:rFonts w:eastAsiaTheme="minorHAnsi"/>
+          <w:sz w:val="28"/>
+          <w:szCs w:val="28"/>
+          <w:lang w:val="en-US" w:eastAsia="zh-CN"/>
+        </w:rPr>
+        <w:t xml:space="preserve">After this separation of </w:t>
+      </w:r>
+      <w:r>
+        <w:rPr>
+          <w:rFonts w:eastAsiaTheme="minorHAnsi"/>
+          <w:sz w:val="28"/>
+          <w:szCs w:val="28"/>
+          <w:lang w:val="en-US" w:eastAsia="zh-CN"/>
+        </w:rPr>
+        <w:t>jobs</w:t>
+      </w:r>
+      <w:r>
+        <w:rPr>
+          <w:rFonts w:eastAsiaTheme="minorHAnsi"/>
+          <w:sz w:val="28"/>
+          <w:szCs w:val="28"/>
+          <w:lang w:val="en-US" w:eastAsia="zh-CN"/>
+        </w:rPr>
+        <w:t>, mailpool will only focus on its role as a temporal mail storage facility. If there is any further change to the mail delivery strategy in the future, we can simply replace the distribution system without affecting the functionality of mailpool.</w:t>
+      </w:r>
+      <w:r>
+        <w:rPr>
+          <w:rFonts w:eastAsiaTheme="minorHAnsi"/>
+          <w:sz w:val="28"/>
+          <w:szCs w:val="28"/>
+          <w:lang w:val="en-US" w:eastAsia="zh-CN"/>
+        </w:rPr>
+        <w:t xml:space="preserve"> </w:t>
+      </w:r>
+      <w:r>
+        <w:rPr>
+          <w:rFonts w:eastAsiaTheme="minorHAnsi"/>
+          <w:sz w:val="28"/>
+          <w:szCs w:val="28"/>
+          <w:lang w:val="en-US" w:eastAsia="zh-CN"/>
+        </w:rPr>
+        <w:t xml:space="preserve">Objects only do jobs that belongs to themselves and do not do jobs that should belongs to others. </w:t>
+      </w:r>
+      <w:r>
+        <w:rPr>
+          <w:rFonts w:eastAsiaTheme="minorHAnsi"/>
+          <w:sz w:val="28"/>
+          <w:szCs w:val="28"/>
+          <w:lang w:val="en-US" w:eastAsia="zh-CN"/>
+        </w:rPr>
+        <w:t>T</w:t>
+      </w:r>
+      <w:r>
+        <w:rPr>
+          <w:rFonts w:eastAsiaTheme="minorHAnsi" w:hint="eastAsia"/>
+          <w:sz w:val="28"/>
+          <w:szCs w:val="28"/>
+          <w:lang w:val="en-US" w:eastAsia="zh-CN"/>
+        </w:rPr>
+        <w:t>his</w:t>
+      </w:r>
+      <w:r>
+        <w:rPr>
+          <w:rFonts w:eastAsiaTheme="minorHAnsi"/>
+          <w:sz w:val="28"/>
+          <w:szCs w:val="28"/>
+          <w:lang w:val="en-US" w:eastAsia="zh-CN"/>
+        </w:rPr>
+        <w:t xml:space="preserve"> improvement </w:t>
+      </w:r>
+      <w:r>
+        <w:rPr>
+          <w:rFonts w:eastAsiaTheme="minorHAnsi"/>
+          <w:sz w:val="28"/>
+          <w:szCs w:val="28"/>
+          <w:lang w:val="en-US" w:eastAsia="zh-CN"/>
+        </w:rPr>
+        <w:t>has made out system to have higher cohesion since now different objects can focus on their own responsibilities. Besides, w</w:t>
+      </w:r>
+      <w:r>
+        <w:rPr>
+          <w:rFonts w:eastAsiaTheme="minorHAnsi" w:hint="eastAsia"/>
+          <w:sz w:val="28"/>
+          <w:szCs w:val="28"/>
+          <w:lang w:val="en-US" w:eastAsia="zh-CN"/>
+        </w:rPr>
+        <w:t>hen</w:t>
+      </w:r>
+      <w:r>
+        <w:rPr>
+          <w:rFonts w:eastAsiaTheme="minorHAnsi"/>
+          <w:sz w:val="28"/>
+          <w:szCs w:val="28"/>
+          <w:lang w:val="en-US" w:eastAsia="zh-CN"/>
+        </w:rPr>
+        <w:t xml:space="preserve"> we want to change the implementation of mail pool or distribution system, it is not necessary for us to change other classes. This low change impact supports low coupling since objects are more independent and do not rely on other objects.  </w:t>
+      </w:r>
+    </w:p>
+    <w:p>
+      <w:pPr>
+        <w:jc w:val="both"/>
+        <w:rPr>
+          <w:rFonts w:eastAsiaTheme="minorHAnsi"/>
+          <w:sz w:val="28"/>
+          <w:szCs w:val="28"/>
+          <w:lang w:val="en-US" w:eastAsia="zh-CN"/>
+        </w:rPr>
+      </w:pPr>
+    </w:p>
+    <w:p>
+      <w:pPr>
+        <w:jc w:val="both"/>
+        <w:rPr>
+          <w:rFonts w:eastAsiaTheme="minorHAnsi"/>
+          <w:sz w:val="28"/>
+          <w:szCs w:val="28"/>
+          <w:lang w:val="en-US" w:eastAsia="zh-CN"/>
+        </w:rPr>
+      </w:pPr>
+      <w:bookmarkStart w:id="0" w:name="OLE_LINK1"/>
+      <w:bookmarkStart w:id="1" w:name="OLE_LINK2"/>
+      <w:r>
+        <w:rPr>
+          <w:rFonts w:eastAsiaTheme="minorHAnsi"/>
+          <w:sz w:val="28"/>
+          <w:szCs w:val="28"/>
+          <w:lang w:val="en-US" w:eastAsia="zh-CN"/>
+        </w:rPr>
+        <w:t>IdistributeSystem</w:t>
+      </w:r>
       <w:bookmarkEnd w:id="0"/>
-      <w:r>
-        <w:rPr>
-          <w:rFonts w:eastAsiaTheme="minorHAnsi"/>
-          <w:sz w:val="28"/>
-          <w:lang w:val="en-US" w:eastAsia="zh-CN"/>
-        </w:rPr>
-        <w:t xml:space="preserve"> mails across the building. To support the delivering of </w:t>
-      </w:r>
-      <w:r>
-        <w:rPr>
-          <w:rFonts w:eastAsiaTheme="minorHAnsi"/>
-          <w:sz w:val="28"/>
-          <w:lang w:val="en-US" w:eastAsia="zh-CN"/>
-        </w:rPr>
-        <w:t>heavy</w:t>
-      </w:r>
-      <w:r>
-        <w:rPr>
-          <w:rFonts w:eastAsiaTheme="minorHAnsi"/>
-          <w:sz w:val="28"/>
-          <w:lang w:val="en-US" w:eastAsia="zh-CN"/>
-        </w:rPr>
-        <w:t xml:space="preserve"> mail item</w:t>
-      </w:r>
-      <w:r>
-        <w:rPr>
-          <w:rFonts w:eastAsiaTheme="minorHAnsi"/>
-          <w:sz w:val="28"/>
-          <w:lang w:val="en-US" w:eastAsia="zh-CN"/>
-        </w:rPr>
-        <w:t>s</w:t>
-      </w:r>
-      <w:r>
-        <w:rPr>
-          <w:rFonts w:eastAsiaTheme="minorHAnsi"/>
-          <w:sz w:val="28"/>
-          <w:lang w:val="en-US" w:eastAsia="zh-CN"/>
-        </w:rPr>
-        <w:t xml:space="preserve">, our team </w:t>
-      </w:r>
-      <w:r>
-        <w:rPr>
-          <w:rFonts w:eastAsiaTheme="minorHAnsi"/>
-          <w:sz w:val="28"/>
-          <w:lang w:val="en-US" w:eastAsia="zh-CN"/>
-        </w:rPr>
-        <w:t>has</w:t>
-      </w:r>
-      <w:r>
-        <w:rPr>
-          <w:rFonts w:eastAsiaTheme="minorHAnsi"/>
-          <w:sz w:val="28"/>
-          <w:lang w:val="en-US" w:eastAsia="zh-CN"/>
-        </w:rPr>
-        <w:t xml:space="preserve"> come up with an idea to change how mailpool assign</w:t>
-      </w:r>
-      <w:r>
-        <w:rPr>
-          <w:rFonts w:eastAsiaTheme="minorHAnsi"/>
-          <w:sz w:val="28"/>
-          <w:lang w:val="en-US" w:eastAsia="zh-CN"/>
-        </w:rPr>
-        <w:t>s</w:t>
-      </w:r>
-      <w:r>
-        <w:rPr>
-          <w:rFonts w:eastAsiaTheme="minorHAnsi"/>
-          <w:sz w:val="28"/>
-          <w:lang w:val="en-US" w:eastAsia="zh-CN"/>
-        </w:rPr>
-        <w:t xml:space="preserve"> a heavy item to a group of robots.</w:t>
+      <w:bookmarkEnd w:id="1"/>
+      <w:r>
+        <w:rPr>
+          <w:rFonts w:eastAsiaTheme="minorHAnsi"/>
+          <w:sz w:val="28"/>
+          <w:szCs w:val="28"/>
+          <w:lang w:val="en-US" w:eastAsia="zh-CN"/>
+        </w:rPr>
+        <w:t xml:space="preserve"> is an interface that builds based on the Strategy pattern, future changes to the delivery strategy can easily implement this interface and override the </w:t>
+      </w:r>
+      <w:proofErr w:type="gramStart"/>
+      <w:r>
+        <w:rPr>
+          <w:rFonts w:eastAsiaTheme="minorHAnsi"/>
+          <w:sz w:val="28"/>
+          <w:szCs w:val="28"/>
+          <w:lang w:val="en-US" w:eastAsia="zh-CN"/>
+        </w:rPr>
+        <w:t>distribute(</w:t>
+      </w:r>
+      <w:proofErr w:type="gramEnd"/>
+      <w:r>
+        <w:rPr>
+          <w:rFonts w:eastAsiaTheme="minorHAnsi"/>
+          <w:sz w:val="28"/>
+          <w:szCs w:val="28"/>
+          <w:lang w:val="en-US" w:eastAsia="zh-CN"/>
+        </w:rPr>
+        <w:t xml:space="preserve">) function to have </w:t>
+      </w:r>
+      <w:r>
+        <w:rPr>
+          <w:rFonts w:eastAsiaTheme="minorHAnsi"/>
+          <w:sz w:val="28"/>
+          <w:szCs w:val="28"/>
+          <w:lang w:val="en-US" w:eastAsia="zh-CN"/>
+        </w:rPr>
+        <w:t>custom</w:t>
+      </w:r>
+      <w:r>
+        <w:rPr>
+          <w:rFonts w:eastAsiaTheme="minorHAnsi"/>
+          <w:sz w:val="28"/>
+          <w:szCs w:val="28"/>
+          <w:lang w:val="en-US" w:eastAsia="zh-CN"/>
+        </w:rPr>
+        <w:t>ized</w:t>
+      </w:r>
+      <w:r>
+        <w:rPr>
+          <w:rFonts w:eastAsiaTheme="minorHAnsi"/>
+          <w:sz w:val="28"/>
+          <w:szCs w:val="28"/>
+          <w:lang w:val="en-US" w:eastAsia="zh-CN"/>
+        </w:rPr>
+        <w:t xml:space="preserve"> mail delivery strategy.</w:t>
       </w:r>
     </w:p>
     <w:p>
@@ -275,61 +715,117 @@
           <w:szCs w:val="28"/>
           <w:lang w:val="en-US" w:eastAsia="zh-CN"/>
         </w:rPr>
-        <w:t>We have noticed that the mailpool might be doing too many jobs</w:t>
-      </w:r>
-      <w:r>
-        <w:rPr>
-          <w:rFonts w:eastAsiaTheme="minorHAnsi"/>
-          <w:sz w:val="28"/>
-          <w:szCs w:val="28"/>
-          <w:lang w:val="en-US" w:eastAsia="zh-CN"/>
-        </w:rPr>
-        <w:t>, because</w:t>
-      </w:r>
-      <w:r>
-        <w:rPr>
-          <w:rFonts w:eastAsiaTheme="minorHAnsi"/>
-          <w:sz w:val="28"/>
-          <w:szCs w:val="28"/>
-          <w:lang w:val="en-US" w:eastAsia="zh-CN"/>
-        </w:rPr>
-        <w:t xml:space="preserve"> it </w:t>
-      </w:r>
-      <w:r>
-        <w:rPr>
-          <w:rFonts w:eastAsiaTheme="minorHAnsi"/>
-          <w:sz w:val="28"/>
-          <w:szCs w:val="28"/>
-          <w:lang w:val="en-US" w:eastAsia="zh-CN"/>
-        </w:rPr>
-        <w:t>does not</w:t>
-      </w:r>
-      <w:r>
-        <w:rPr>
-          <w:rFonts w:eastAsiaTheme="minorHAnsi"/>
-          <w:sz w:val="28"/>
-          <w:szCs w:val="28"/>
-          <w:lang w:val="en-US" w:eastAsia="zh-CN"/>
-        </w:rPr>
-        <w:t xml:space="preserve"> only add mail to itself, it also does the job of </w:t>
-      </w:r>
-      <w:r>
-        <w:rPr>
-          <w:rFonts w:eastAsiaTheme="minorHAnsi"/>
-          <w:sz w:val="28"/>
-          <w:szCs w:val="28"/>
-          <w:lang w:val="en-US" w:eastAsia="zh-CN"/>
-        </w:rPr>
-        <w:t>assigning</w:t>
-      </w:r>
-      <w:r>
-        <w:rPr>
-          <w:rFonts w:eastAsiaTheme="minorHAnsi"/>
-          <w:sz w:val="28"/>
-          <w:szCs w:val="28"/>
-          <w:lang w:val="en-US" w:eastAsia="zh-CN"/>
-        </w:rPr>
-        <w:t xml:space="preserve"> the mail to the robots.</w:t>
+        <w:t>SimpleDistributeSystem and WeightDistributeSystem are 2 available distribution system in the new RMS. One is a simple version which has the same mail distribution and delivers logic that inherits from the old RMS design.</w:t>
+      </w:r>
+      <w:r>
+        <w:rPr>
+          <w:rFonts w:eastAsiaTheme="minorHAnsi"/>
+          <w:sz w:val="28"/>
+          <w:szCs w:val="28"/>
+          <w:lang w:val="en-US" w:eastAsia="zh-CN"/>
+        </w:rPr>
+        <w:t xml:space="preserve"> The </w:t>
+      </w:r>
+      <w:r>
+        <w:rPr>
+          <w:rFonts w:eastAsiaTheme="minorHAnsi"/>
+          <w:sz w:val="28"/>
+          <w:szCs w:val="28"/>
+          <w:lang w:val="en-US" w:eastAsia="zh-CN"/>
+        </w:rPr>
+        <w:t>WeightDistributeSystem</w:t>
+      </w:r>
+      <w:r>
+        <w:rPr>
+          <w:rFonts w:eastAsiaTheme="minorHAnsi"/>
+          <w:sz w:val="28"/>
+          <w:szCs w:val="28"/>
+          <w:lang w:val="en-US" w:eastAsia="zh-CN"/>
+        </w:rPr>
+        <w:t xml:space="preserve"> is our new delivery strategy that is capable to handle heavy mail item.</w:t>
+      </w:r>
+      <w:r>
+        <w:rPr>
+          <w:rFonts w:eastAsiaTheme="minorHAnsi"/>
+          <w:sz w:val="28"/>
+          <w:szCs w:val="28"/>
+          <w:lang w:val="en-US" w:eastAsia="zh-CN"/>
+        </w:rPr>
+        <w:t xml:space="preserve"> We used polymorphism to achieve this. </w:t>
+      </w:r>
+      <w:proofErr w:type="spellStart"/>
+      <w:r>
+        <w:rPr>
+          <w:rFonts w:eastAsiaTheme="minorHAnsi"/>
+          <w:sz w:val="28"/>
+          <w:szCs w:val="28"/>
+          <w:lang w:val="en-US" w:eastAsia="zh-CN"/>
+        </w:rPr>
+        <w:t>IdistributeSystem</w:t>
+      </w:r>
+      <w:proofErr w:type="spellEnd"/>
+      <w:r>
+        <w:rPr>
+          <w:rFonts w:eastAsiaTheme="minorHAnsi"/>
+          <w:sz w:val="28"/>
+          <w:szCs w:val="28"/>
+          <w:lang w:val="en-US" w:eastAsia="zh-CN"/>
+        </w:rPr>
+        <w:t xml:space="preserve"> provides the </w:t>
+      </w:r>
+      <w:r>
+        <w:rPr>
+          <w:rFonts w:eastAsiaTheme="minorHAnsi"/>
+          <w:sz w:val="28"/>
+          <w:szCs w:val="28"/>
+          <w:lang w:val="en-US" w:eastAsia="zh-CN"/>
+        </w:rPr>
+        <w:t>basic function prototype</w:t>
+      </w:r>
+      <w:r>
+        <w:rPr>
+          <w:rFonts w:eastAsiaTheme="minorHAnsi"/>
+          <w:sz w:val="28"/>
+          <w:szCs w:val="28"/>
+          <w:lang w:val="en-US" w:eastAsia="zh-CN"/>
+        </w:rPr>
+        <w:t xml:space="preserve"> for the distribute system. </w:t>
+      </w:r>
+      <w:r>
+        <w:rPr>
+          <w:rFonts w:eastAsiaTheme="minorHAnsi"/>
+          <w:sz w:val="28"/>
+          <w:szCs w:val="28"/>
+          <w:lang w:val="en-US" w:eastAsia="zh-CN"/>
+        </w:rPr>
+        <w:t>SimpleDistributeSystem and WeightDistributeSystem</w:t>
+      </w:r>
+      <w:r>
+        <w:rPr>
+          <w:rFonts w:eastAsiaTheme="minorHAnsi"/>
+          <w:sz w:val="28"/>
+          <w:szCs w:val="28"/>
+          <w:lang w:val="en-US" w:eastAsia="zh-CN"/>
+        </w:rPr>
+        <w:t xml:space="preserve"> uses th</w:t>
+      </w:r>
+      <w:r>
+        <w:rPr>
+          <w:rFonts w:eastAsiaTheme="minorHAnsi"/>
+          <w:sz w:val="28"/>
+          <w:szCs w:val="28"/>
+          <w:lang w:val="en-US" w:eastAsia="zh-CN"/>
+        </w:rPr>
+        <w:t xml:space="preserve">e same </w:t>
+      </w:r>
+      <w:r>
+        <w:rPr>
+          <w:rFonts w:eastAsiaTheme="minorHAnsi"/>
+          <w:sz w:val="28"/>
+          <w:szCs w:val="28"/>
+          <w:lang w:val="en-US" w:eastAsia="zh-CN"/>
+        </w:rPr>
+        <w:t>prototype</w:t>
       </w:r>
       <w:r>
         <w:rPr>
@@ -339,501 +835,6 @@
           <w:lang w:val="en-US" w:eastAsia="zh-CN"/>
         </w:rPr>
         <w:t xml:space="preserve"> </w:t>
-      </w:r>
-      <w:r>
-        <w:rPr>
-          <w:rFonts w:eastAsiaTheme="minorHAnsi" w:hint="eastAsia"/>
-          <w:sz w:val="28"/>
-          <w:szCs w:val="28"/>
-          <w:lang w:val="en-US" w:eastAsia="zh-CN"/>
-        </w:rPr>
-        <w:t>A</w:t>
-      </w:r>
-      <w:r>
-        <w:rPr>
-          <w:rFonts w:eastAsiaTheme="minorHAnsi"/>
-          <w:sz w:val="28"/>
-          <w:szCs w:val="28"/>
-          <w:lang w:val="en-US" w:eastAsia="zh-CN"/>
-        </w:rPr>
-        <w:t xml:space="preserve"> better approach could be</w:t>
-      </w:r>
-      <w:r>
-        <w:rPr>
-          <w:rFonts w:eastAsiaTheme="minorHAnsi"/>
-          <w:sz w:val="28"/>
-          <w:szCs w:val="28"/>
-          <w:lang w:val="en-US" w:eastAsia="zh-CN"/>
-        </w:rPr>
-        <w:t xml:space="preserve"> separat</w:t>
-      </w:r>
-      <w:r>
-        <w:rPr>
-          <w:rFonts w:eastAsiaTheme="minorHAnsi"/>
-          <w:sz w:val="28"/>
-          <w:szCs w:val="28"/>
-          <w:lang w:val="en-US" w:eastAsia="zh-CN"/>
-        </w:rPr>
-        <w:t>ing</w:t>
-      </w:r>
-      <w:r>
-        <w:rPr>
-          <w:rFonts w:eastAsiaTheme="minorHAnsi"/>
-          <w:sz w:val="28"/>
-          <w:szCs w:val="28"/>
-          <w:lang w:val="en-US" w:eastAsia="zh-CN"/>
-        </w:rPr>
-        <w:t xml:space="preserve"> the distribution job from the </w:t>
-      </w:r>
-      <w:r>
-        <w:rPr>
-          <w:rFonts w:eastAsiaTheme="minorHAnsi"/>
-          <w:sz w:val="28"/>
-          <w:szCs w:val="28"/>
-          <w:lang w:val="en-US" w:eastAsia="zh-CN"/>
-        </w:rPr>
-        <w:t>mailpool and</w:t>
-      </w:r>
-      <w:r>
-        <w:rPr>
-          <w:rFonts w:eastAsiaTheme="minorHAnsi"/>
-          <w:sz w:val="28"/>
-          <w:szCs w:val="28"/>
-          <w:lang w:val="en-US" w:eastAsia="zh-CN"/>
-        </w:rPr>
-        <w:t xml:space="preserve"> </w:t>
-      </w:r>
-      <w:r>
-        <w:rPr>
-          <w:rFonts w:eastAsiaTheme="minorHAnsi"/>
-          <w:sz w:val="28"/>
-          <w:szCs w:val="28"/>
-          <w:lang w:val="en-US" w:eastAsia="zh-CN"/>
-        </w:rPr>
-        <w:t>create a new distribution system to handle this task</w:t>
-      </w:r>
-      <w:r>
-        <w:rPr>
-          <w:rFonts w:eastAsiaTheme="minorHAnsi"/>
-          <w:sz w:val="28"/>
-          <w:szCs w:val="28"/>
-          <w:lang w:val="en-US" w:eastAsia="zh-CN"/>
-        </w:rPr>
-        <w:t xml:space="preserve">, </w:t>
-      </w:r>
-      <w:r>
-        <w:rPr>
-          <w:rFonts w:eastAsiaTheme="minorHAnsi"/>
-          <w:sz w:val="28"/>
-          <w:szCs w:val="28"/>
-          <w:lang w:val="en-US" w:eastAsia="zh-CN"/>
-        </w:rPr>
-        <w:t xml:space="preserve">such that we can achieve </w:t>
-      </w:r>
-      <w:r>
-        <w:rPr>
-          <w:rFonts w:eastAsiaTheme="minorHAnsi"/>
-          <w:sz w:val="28"/>
-          <w:szCs w:val="28"/>
-          <w:lang w:val="en-US" w:eastAsia="zh-CN"/>
-        </w:rPr>
-        <w:t xml:space="preserve">a </w:t>
-      </w:r>
-      <w:r>
-        <w:rPr>
-          <w:rFonts w:eastAsiaTheme="minorHAnsi"/>
-          <w:sz w:val="28"/>
-          <w:szCs w:val="28"/>
-          <w:lang w:val="en-US" w:eastAsia="zh-CN"/>
-        </w:rPr>
-        <w:t>more sophisticated</w:t>
-      </w:r>
-      <w:r>
-        <w:rPr>
-          <w:rFonts w:eastAsiaTheme="minorHAnsi"/>
-          <w:sz w:val="28"/>
-          <w:szCs w:val="28"/>
-          <w:lang w:val="en-US" w:eastAsia="zh-CN"/>
-        </w:rPr>
-        <w:t xml:space="preserve"> design</w:t>
-      </w:r>
-      <w:r>
-        <w:rPr>
-          <w:rFonts w:eastAsiaTheme="minorHAnsi"/>
-          <w:sz w:val="28"/>
-          <w:szCs w:val="28"/>
-          <w:lang w:val="en-US" w:eastAsia="zh-CN"/>
-        </w:rPr>
-        <w:t xml:space="preserve"> </w:t>
-      </w:r>
-      <w:r>
-        <w:rPr>
-          <w:rFonts w:eastAsiaTheme="minorHAnsi"/>
-          <w:sz w:val="28"/>
-          <w:szCs w:val="28"/>
-          <w:lang w:val="en-US" w:eastAsia="zh-CN"/>
-        </w:rPr>
-        <w:t>for</w:t>
-      </w:r>
-      <w:r>
-        <w:rPr>
-          <w:rFonts w:eastAsiaTheme="minorHAnsi"/>
-          <w:sz w:val="28"/>
-          <w:szCs w:val="28"/>
-          <w:lang w:val="en-US" w:eastAsia="zh-CN"/>
-        </w:rPr>
-        <w:t xml:space="preserve"> our new system.</w:t>
-      </w:r>
-    </w:p>
-    <w:p>
-      <w:pPr>
-        <w:jc w:val="both"/>
-        <w:rPr>
-          <w:rFonts w:eastAsiaTheme="minorHAnsi"/>
-          <w:sz w:val="28"/>
-          <w:szCs w:val="28"/>
-          <w:lang w:val="en-US" w:eastAsia="zh-CN"/>
-        </w:rPr>
-      </w:pPr>
-    </w:p>
-    <w:p>
-      <w:pPr>
-        <w:jc w:val="both"/>
-        <w:rPr>
-          <w:rFonts w:eastAsiaTheme="minorHAnsi"/>
-          <w:sz w:val="28"/>
-          <w:szCs w:val="28"/>
-          <w:lang w:val="en-US" w:eastAsia="zh-CN"/>
-        </w:rPr>
-      </w:pPr>
-      <w:r>
-        <w:rPr>
-          <w:rFonts w:eastAsiaTheme="minorHAnsi"/>
-          <w:sz w:val="28"/>
-          <w:szCs w:val="28"/>
-          <w:lang w:val="en-US" w:eastAsia="zh-CN"/>
-        </w:rPr>
-        <w:t xml:space="preserve">After this separation of </w:t>
-      </w:r>
-      <w:r>
-        <w:rPr>
-          <w:rFonts w:eastAsiaTheme="minorHAnsi"/>
-          <w:sz w:val="28"/>
-          <w:szCs w:val="28"/>
-          <w:lang w:val="en-US" w:eastAsia="zh-CN"/>
-        </w:rPr>
-        <w:t>jobs</w:t>
-      </w:r>
-      <w:r>
-        <w:rPr>
-          <w:rFonts w:eastAsiaTheme="minorHAnsi"/>
-          <w:sz w:val="28"/>
-          <w:szCs w:val="28"/>
-          <w:lang w:val="en-US" w:eastAsia="zh-CN"/>
-        </w:rPr>
-        <w:t>, mailpool will only focus on its role as a temporal mail storage facility. If there is any further change to the mail delivery strategy in the future, we can simply replace the distribution system without affecting the functionality of mailpool.</w:t>
-      </w:r>
-      <w:r>
-        <w:rPr>
-          <w:rFonts w:eastAsiaTheme="minorHAnsi"/>
-          <w:sz w:val="28"/>
-          <w:szCs w:val="28"/>
-          <w:lang w:val="en-US" w:eastAsia="zh-CN"/>
-        </w:rPr>
-        <w:t xml:space="preserve"> </w:t>
-      </w:r>
-      <w:r>
-        <w:rPr>
-          <w:rFonts w:eastAsiaTheme="minorHAnsi"/>
-          <w:sz w:val="28"/>
-          <w:szCs w:val="28"/>
-          <w:lang w:val="en-US" w:eastAsia="zh-CN"/>
-        </w:rPr>
-        <w:t xml:space="preserve">Objects </w:t>
-      </w:r>
-      <w:r>
-        <w:rPr>
-          <w:rFonts w:eastAsiaTheme="minorHAnsi"/>
-          <w:sz w:val="28"/>
-          <w:szCs w:val="28"/>
-          <w:lang w:val="en-US" w:eastAsia="zh-CN"/>
-        </w:rPr>
-        <w:t xml:space="preserve">only </w:t>
-      </w:r>
-      <w:r>
-        <w:rPr>
-          <w:rFonts w:eastAsiaTheme="minorHAnsi"/>
-          <w:sz w:val="28"/>
-          <w:szCs w:val="28"/>
-          <w:lang w:val="en-US" w:eastAsia="zh-CN"/>
-        </w:rPr>
-        <w:t>do jobs that belongs to themselves and do not do jobs that should belongs to others.</w:t>
-      </w:r>
-      <w:r>
-        <w:rPr>
-          <w:rFonts w:eastAsiaTheme="minorHAnsi"/>
-          <w:sz w:val="28"/>
-          <w:szCs w:val="28"/>
-          <w:lang w:val="en-US" w:eastAsia="zh-CN"/>
-        </w:rPr>
-        <w:t xml:space="preserve"> </w:t>
-      </w:r>
-      <w:r>
-        <w:rPr>
-          <w:rFonts w:eastAsiaTheme="minorHAnsi"/>
-          <w:sz w:val="28"/>
-          <w:szCs w:val="28"/>
-          <w:lang w:val="en-US" w:eastAsia="zh-CN"/>
-        </w:rPr>
-        <w:t>T</w:t>
-      </w:r>
-      <w:r>
-        <w:rPr>
-          <w:rFonts w:eastAsiaTheme="minorHAnsi" w:hint="eastAsia"/>
-          <w:sz w:val="28"/>
-          <w:szCs w:val="28"/>
-          <w:lang w:val="en-US" w:eastAsia="zh-CN"/>
-        </w:rPr>
-        <w:t>his</w:t>
-      </w:r>
-      <w:r>
-        <w:rPr>
-          <w:rFonts w:eastAsiaTheme="minorHAnsi"/>
-          <w:sz w:val="28"/>
-          <w:szCs w:val="28"/>
-          <w:lang w:val="en-US" w:eastAsia="zh-CN"/>
-        </w:rPr>
-        <w:t xml:space="preserve"> improvement </w:t>
-      </w:r>
-      <w:r>
-        <w:rPr>
-          <w:rFonts w:eastAsiaTheme="minorHAnsi"/>
-          <w:sz w:val="28"/>
-          <w:szCs w:val="28"/>
-          <w:lang w:val="en-US" w:eastAsia="zh-CN"/>
-        </w:rPr>
-        <w:t>has made out system to have higher cohesion since now different objects can focus on their own responsibilities. Besides, w</w:t>
-      </w:r>
-      <w:r>
-        <w:rPr>
-          <w:rFonts w:eastAsiaTheme="minorHAnsi" w:hint="eastAsia"/>
-          <w:sz w:val="28"/>
-          <w:szCs w:val="28"/>
-          <w:lang w:val="en-US" w:eastAsia="zh-CN"/>
-        </w:rPr>
-        <w:t>hen</w:t>
-      </w:r>
-      <w:r>
-        <w:rPr>
-          <w:rFonts w:eastAsiaTheme="minorHAnsi"/>
-          <w:sz w:val="28"/>
-          <w:szCs w:val="28"/>
-          <w:lang w:val="en-US" w:eastAsia="zh-CN"/>
-        </w:rPr>
-        <w:t xml:space="preserve"> we want to change the implementation of mail pool or distribution system, it is not necessary for us to change other classes. This low change impact supports low coupling since objects are more independent and do not rely on other objects.  </w:t>
-      </w:r>
-    </w:p>
-    <w:p>
-      <w:pPr>
-        <w:jc w:val="both"/>
-        <w:rPr>
-          <w:rFonts w:eastAsiaTheme="minorHAnsi"/>
-          <w:sz w:val="28"/>
-          <w:szCs w:val="28"/>
-          <w:lang w:val="en-US" w:eastAsia="zh-CN"/>
-        </w:rPr>
-      </w:pPr>
-    </w:p>
-    <w:p>
-      <w:pPr>
-        <w:jc w:val="both"/>
-        <w:rPr>
-          <w:rFonts w:eastAsiaTheme="minorHAnsi"/>
-          <w:sz w:val="28"/>
-          <w:szCs w:val="28"/>
-          <w:lang w:val="en-US" w:eastAsia="zh-CN"/>
-        </w:rPr>
-      </w:pPr>
-      <w:bookmarkStart w:id="1" w:name="OLE_LINK1"/>
-      <w:bookmarkStart w:id="2" w:name="OLE_LINK2"/>
-      <w:r>
-        <w:rPr>
-          <w:rFonts w:eastAsiaTheme="minorHAnsi"/>
-          <w:sz w:val="28"/>
-          <w:szCs w:val="28"/>
-          <w:lang w:val="en-US" w:eastAsia="zh-CN"/>
-        </w:rPr>
-        <w:t>IdistributeSystem</w:t>
-      </w:r>
-      <w:bookmarkEnd w:id="1"/>
-      <w:bookmarkEnd w:id="2"/>
-      <w:r>
-        <w:rPr>
-          <w:rFonts w:eastAsiaTheme="minorHAnsi"/>
-          <w:sz w:val="28"/>
-          <w:szCs w:val="28"/>
-          <w:lang w:val="en-US" w:eastAsia="zh-CN"/>
-        </w:rPr>
-        <w:t xml:space="preserve"> is an interface that builds based on the Strategy pattern, future changes to the delivery strategy can easily implement this interface and override the </w:t>
-      </w:r>
-      <w:proofErr w:type="gramStart"/>
-      <w:r>
-        <w:rPr>
-          <w:rFonts w:eastAsiaTheme="minorHAnsi"/>
-          <w:sz w:val="28"/>
-          <w:szCs w:val="28"/>
-          <w:lang w:val="en-US" w:eastAsia="zh-CN"/>
-        </w:rPr>
-        <w:t>distribute(</w:t>
-      </w:r>
-      <w:proofErr w:type="gramEnd"/>
-      <w:r>
-        <w:rPr>
-          <w:rFonts w:eastAsiaTheme="minorHAnsi"/>
-          <w:sz w:val="28"/>
-          <w:szCs w:val="28"/>
-          <w:lang w:val="en-US" w:eastAsia="zh-CN"/>
-        </w:rPr>
-        <w:t xml:space="preserve">) function to have </w:t>
-      </w:r>
-      <w:r>
-        <w:rPr>
-          <w:rFonts w:eastAsiaTheme="minorHAnsi"/>
-          <w:sz w:val="28"/>
-          <w:szCs w:val="28"/>
-          <w:lang w:val="en-US" w:eastAsia="zh-CN"/>
-        </w:rPr>
-        <w:t>custom</w:t>
-      </w:r>
-      <w:r>
-        <w:rPr>
-          <w:rFonts w:eastAsiaTheme="minorHAnsi"/>
-          <w:sz w:val="28"/>
-          <w:szCs w:val="28"/>
-          <w:lang w:val="en-US" w:eastAsia="zh-CN"/>
-        </w:rPr>
-        <w:t>ized</w:t>
-      </w:r>
-      <w:r>
-        <w:rPr>
-          <w:rFonts w:eastAsiaTheme="minorHAnsi"/>
-          <w:sz w:val="28"/>
-          <w:szCs w:val="28"/>
-          <w:lang w:val="en-US" w:eastAsia="zh-CN"/>
-        </w:rPr>
-        <w:t xml:space="preserve"> mail delivery strategy.</w:t>
-      </w:r>
-    </w:p>
-    <w:p>
-      <w:pPr>
-        <w:jc w:val="both"/>
-        <w:rPr>
-          <w:rFonts w:eastAsiaTheme="minorHAnsi"/>
-          <w:sz w:val="28"/>
-          <w:szCs w:val="28"/>
-          <w:lang w:val="en-US" w:eastAsia="zh-CN"/>
-        </w:rPr>
-      </w:pPr>
-    </w:p>
-    <w:p>
-      <w:pPr>
-        <w:jc w:val="both"/>
-        <w:rPr>
-          <w:rFonts w:eastAsiaTheme="minorHAnsi"/>
-          <w:sz w:val="28"/>
-          <w:szCs w:val="28"/>
-          <w:lang w:val="en-US" w:eastAsia="zh-CN"/>
-        </w:rPr>
-      </w:pPr>
-      <w:r>
-        <w:rPr>
-          <w:rFonts w:eastAsiaTheme="minorHAnsi"/>
-          <w:sz w:val="28"/>
-          <w:szCs w:val="28"/>
-          <w:lang w:val="en-US" w:eastAsia="zh-CN"/>
-        </w:rPr>
-        <w:t>SimpleDistributeSystem and WeightDistributeSystem are 2 available distribution system in the new RMS. One is a simple version which has the same mail distribution and delivers logic that inherits from the old RMS design.</w:t>
-      </w:r>
-      <w:r>
-        <w:rPr>
-          <w:rFonts w:eastAsiaTheme="minorHAnsi"/>
-          <w:sz w:val="28"/>
-          <w:szCs w:val="28"/>
-          <w:lang w:val="en-US" w:eastAsia="zh-CN"/>
-        </w:rPr>
-        <w:t xml:space="preserve"> The </w:t>
-      </w:r>
-      <w:r>
-        <w:rPr>
-          <w:rFonts w:eastAsiaTheme="minorHAnsi"/>
-          <w:sz w:val="28"/>
-          <w:szCs w:val="28"/>
-          <w:lang w:val="en-US" w:eastAsia="zh-CN"/>
-        </w:rPr>
-        <w:t>WeightDistributeSystem</w:t>
-      </w:r>
-      <w:r>
-        <w:rPr>
-          <w:rFonts w:eastAsiaTheme="minorHAnsi"/>
-          <w:sz w:val="28"/>
-          <w:szCs w:val="28"/>
-          <w:lang w:val="en-US" w:eastAsia="zh-CN"/>
-        </w:rPr>
-        <w:t xml:space="preserve"> is our new delivery strategy that is capable to handle heavy mail item.</w:t>
-      </w:r>
-      <w:r>
-        <w:rPr>
-          <w:rFonts w:eastAsiaTheme="minorHAnsi"/>
-          <w:sz w:val="28"/>
-          <w:szCs w:val="28"/>
-          <w:lang w:val="en-US" w:eastAsia="zh-CN"/>
-        </w:rPr>
-        <w:t xml:space="preserve"> We used polymorphism to achieve this. </w:t>
-      </w:r>
-      <w:r>
-        <w:rPr>
-          <w:rFonts w:eastAsiaTheme="minorHAnsi"/>
-          <w:sz w:val="28"/>
-          <w:szCs w:val="28"/>
-          <w:lang w:val="en-US" w:eastAsia="zh-CN"/>
-        </w:rPr>
-        <w:t>IdistributeSystem</w:t>
-      </w:r>
-      <w:r>
-        <w:rPr>
-          <w:rFonts w:eastAsiaTheme="minorHAnsi"/>
-          <w:sz w:val="28"/>
-          <w:szCs w:val="28"/>
-          <w:lang w:val="en-US" w:eastAsia="zh-CN"/>
-        </w:rPr>
-        <w:t xml:space="preserve"> provides the fundamental structure for the distribute system. </w:t>
-      </w:r>
-      <w:r>
-        <w:rPr>
-          <w:rFonts w:eastAsiaTheme="minorHAnsi"/>
-          <w:sz w:val="28"/>
-          <w:szCs w:val="28"/>
-          <w:lang w:val="en-US" w:eastAsia="zh-CN"/>
-        </w:rPr>
-        <w:t>SimpleDistributeSystem and WeightDistributeSystem</w:t>
-      </w:r>
-      <w:r>
-        <w:rPr>
-          <w:rFonts w:eastAsiaTheme="minorHAnsi"/>
-          <w:sz w:val="28"/>
-          <w:szCs w:val="28"/>
-          <w:lang w:val="en-US" w:eastAsia="zh-CN"/>
-        </w:rPr>
-        <w:t xml:space="preserve"> uses th</w:t>
-      </w:r>
-      <w:r>
-        <w:rPr>
-          <w:rFonts w:eastAsiaTheme="minorHAnsi"/>
-          <w:sz w:val="28"/>
-          <w:szCs w:val="28"/>
-          <w:lang w:val="en-US" w:eastAsia="zh-CN"/>
-        </w:rPr>
-        <w:t xml:space="preserve">e same structure </w:t>
       </w:r>
       <w:r>
         <w:rPr>
@@ -1128,28 +1129,28 @@
       <w:pPr>
         <w:jc w:val="both"/>
         <w:rPr>
+          <w:rFonts w:eastAsiaTheme="minorHAnsi"/>
+          <w:sz w:val="28"/>
+          <w:szCs w:val="28"/>
+          <w:lang w:val="en-US" w:eastAsia="zh-CN"/>
+        </w:rPr>
+      </w:pPr>
+      <w:r>
+        <w:rPr>
+          <w:rFonts w:eastAsiaTheme="minorHAnsi"/>
+          <w:sz w:val="28"/>
+          <w:szCs w:val="28"/>
+          <w:lang w:val="en-US" w:eastAsia="zh-CN"/>
+        </w:rPr>
+        <w:t xml:space="preserve">Factory need a global and single point of access whenever we need the creation of objects from the factory. One instance of factory is sufficient to create needed distribution system. </w:t>
+      </w:r>
+      <w:r>
+        <w:rPr>
           <w:rFonts w:eastAsiaTheme="minorHAnsi" w:hint="eastAsia"/>
           <w:sz w:val="28"/>
           <w:szCs w:val="28"/>
           <w:lang w:val="en-US" w:eastAsia="zh-CN"/>
         </w:rPr>
-      </w:pPr>
-      <w:r>
-        <w:rPr>
-          <w:rFonts w:eastAsiaTheme="minorHAnsi"/>
-          <w:sz w:val="28"/>
-          <w:szCs w:val="28"/>
-          <w:lang w:val="en-US" w:eastAsia="zh-CN"/>
-        </w:rPr>
-        <w:t xml:space="preserve">Factory need a global and single point of access whenever we need the creation of objects from the factory. One instance of factory is sufficient to create needed distribution system. </w:t>
-      </w:r>
-      <w:r>
-        <w:rPr>
-          <w:rFonts w:eastAsiaTheme="minorHAnsi" w:hint="eastAsia"/>
-          <w:sz w:val="28"/>
-          <w:szCs w:val="28"/>
-          <w:lang w:val="en-US" w:eastAsia="zh-CN"/>
-        </w:rPr>
         <w:t>I</w:t>
       </w:r>
       <w:r>
@@ -1177,34 +1178,7 @@
           <w:szCs w:val="28"/>
           <w:lang w:val="en-US" w:eastAsia="zh-CN"/>
         </w:rPr>
-        <w:t xml:space="preserve">and has </w:t>
-      </w:r>
-      <w:r>
-        <w:rPr>
-          <w:rFonts w:eastAsiaTheme="minorHAnsi"/>
-          <w:sz w:val="28"/>
-          <w:szCs w:val="28"/>
-          <w:lang w:val="en-US" w:eastAsia="zh-CN"/>
-        </w:rPr>
-        <w:t>avoid</w:t>
-      </w:r>
-      <w:r>
-        <w:rPr>
-          <w:rFonts w:eastAsiaTheme="minorHAnsi"/>
-          <w:sz w:val="28"/>
-          <w:szCs w:val="28"/>
-          <w:lang w:val="en-US" w:eastAsia="zh-CN"/>
-        </w:rPr>
-        <w:t>ed</w:t>
-      </w:r>
-      <w:r>
-        <w:rPr>
-          <w:rFonts w:eastAsiaTheme="minorHAnsi"/>
-          <w:sz w:val="28"/>
-          <w:szCs w:val="28"/>
-          <w:lang w:val="en-US" w:eastAsia="zh-CN"/>
-        </w:rPr>
-        <w:t xml:space="preserve"> over complexity</w:t>
+        <w:t>and has avoided over complexity</w:t>
       </w:r>
       <w:r>
         <w:rPr>
@@ -1220,7 +1194,7 @@
       <w:pPr>
         <w:jc w:val="both"/>
         <w:rPr>
-          <w:rFonts w:eastAsiaTheme="minorHAnsi" w:hint="eastAsia"/>
+          <w:rFonts w:eastAsiaTheme="minorHAnsi"/>
           <w:sz w:val="28"/>
           <w:szCs w:val="28"/>
           <w:lang w:val="en-US" w:eastAsia="zh-CN"/>
@@ -1613,15 +1587,87 @@
           <w:szCs w:val="28"/>
           <w:lang w:val="en-US" w:eastAsia="zh-CN"/>
         </w:rPr>
-        <w:t xml:space="preserve"> we used the adaptor to solve this issue. Single robot and team robots have different moving speed, but eventually they are performing the same action, with is move towards the destination floor. </w:t>
-      </w:r>
-      <w:r>
-        <w:rPr>
-          <w:sz w:val="28"/>
-          <w:szCs w:val="28"/>
-          <w:lang w:val="en-US" w:eastAsia="zh-CN"/>
-        </w:rPr>
-        <w:t xml:space="preserve">We use adaptor, </w:t>
+        <w:t xml:space="preserve"> we used </w:t>
+      </w:r>
+      <w:r>
+        <w:rPr>
+          <w:sz w:val="28"/>
+          <w:szCs w:val="28"/>
+          <w:lang w:val="en-US" w:eastAsia="zh-CN"/>
+        </w:rPr>
+        <w:t xml:space="preserve">another </w:t>
+      </w:r>
+      <w:r>
+        <w:rPr>
+          <w:sz w:val="28"/>
+          <w:szCs w:val="28"/>
+          <w:lang w:val="en-US" w:eastAsia="zh-CN"/>
+        </w:rPr>
+        <w:t xml:space="preserve">strategy </w:t>
+      </w:r>
+      <w:r>
+        <w:rPr>
+          <w:sz w:val="28"/>
+          <w:szCs w:val="28"/>
+          <w:lang w:val="en-US" w:eastAsia="zh-CN"/>
+        </w:rPr>
+        <w:t xml:space="preserve">to solve this issue. Single robot and team robots have different moving speed, but eventually they are performing the same action, </w:t>
+      </w:r>
+      <w:r>
+        <w:rPr>
+          <w:sz w:val="28"/>
+          <w:szCs w:val="28"/>
+          <w:lang w:val="en-US" w:eastAsia="zh-CN"/>
+        </w:rPr>
+        <w:t>which</w:t>
+      </w:r>
+      <w:r>
+        <w:rPr>
+          <w:sz w:val="28"/>
+          <w:szCs w:val="28"/>
+          <w:lang w:val="en-US" w:eastAsia="zh-CN"/>
+        </w:rPr>
+        <w:t xml:space="preserve"> is move towards the destination floor. </w:t>
+      </w:r>
+      <w:r>
+        <w:rPr>
+          <w:sz w:val="28"/>
+          <w:szCs w:val="28"/>
+          <w:lang w:val="en-US" w:eastAsia="zh-CN"/>
+        </w:rPr>
+        <w:t>Using a</w:t>
+      </w:r>
+      <w:r>
+        <w:rPr>
+          <w:sz w:val="28"/>
+          <w:szCs w:val="28"/>
+          <w:lang w:val="en-US" w:eastAsia="zh-CN"/>
+        </w:rPr>
+        <w:t xml:space="preserve"> </w:t>
+      </w:r>
+      <w:r>
+        <w:rPr>
+          <w:sz w:val="28"/>
+          <w:szCs w:val="28"/>
+          <w:lang w:val="en-US" w:eastAsia="zh-CN"/>
+        </w:rPr>
+        <w:t>strategy</w:t>
+      </w:r>
+      <w:r>
+        <w:rPr>
+          <w:sz w:val="28"/>
+          <w:szCs w:val="28"/>
+          <w:lang w:val="en-US" w:eastAsia="zh-CN"/>
+        </w:rPr>
+        <w:t xml:space="preserve"> pattern</w:t>
+      </w:r>
+      <w:r>
+        <w:rPr>
+          <w:sz w:val="28"/>
+          <w:szCs w:val="28"/>
+          <w:lang w:val="en-US" w:eastAsia="zh-CN"/>
+        </w:rPr>
+        <w:t xml:space="preserve">, </w:t>
       </w:r>
       <w:r>
         <w:rPr>
@@ -1727,15 +1773,23 @@
           <w:szCs w:val="28"/>
           <w:lang w:val="en-US" w:eastAsia="zh-CN"/>
         </w:rPr>
-        <w:t>)</w:t>
-      </w:r>
-      <w:r>
-        <w:rPr>
-          <w:sz w:val="28"/>
-          <w:szCs w:val="28"/>
-          <w:lang w:val="en-US" w:eastAsia="zh-CN"/>
-        </w:rPr>
-        <w:t xml:space="preserve"> from the adaptor(</w:t>
+        <w:t xml:space="preserve">) from the </w:t>
+      </w:r>
+      <w:r>
+        <w:rPr>
+          <w:sz w:val="28"/>
+          <w:szCs w:val="28"/>
+          <w:lang w:val="en-US" w:eastAsia="zh-CN"/>
+        </w:rPr>
+        <w:t>strategy</w:t>
+      </w:r>
+      <w:r>
+        <w:rPr>
+          <w:sz w:val="28"/>
+          <w:szCs w:val="28"/>
+          <w:lang w:val="en-US" w:eastAsia="zh-CN"/>
+        </w:rPr>
+        <w:t>(</w:t>
       </w:r>
       <w:proofErr w:type="spellStart"/>
       <w:r>
@@ -1768,7 +1822,6 @@
       <w:pPr>
         <w:jc w:val="both"/>
         <w:rPr>
-          <w:rFonts w:hint="eastAsia"/>
           <w:sz w:val="28"/>
           <w:szCs w:val="28"/>
           <w:lang w:val="en-US" w:eastAsia="zh-CN"/>
@@ -1790,7 +1843,23 @@
           <w:szCs w:val="28"/>
           <w:lang w:val="en-US" w:eastAsia="zh-CN"/>
         </w:rPr>
-        <w:t>After the adding of adaptor (</w:t>
+        <w:t xml:space="preserve">After the adding of </w:t>
+      </w:r>
+      <w:r>
+        <w:rPr>
+          <w:sz w:val="28"/>
+          <w:szCs w:val="28"/>
+          <w:lang w:val="en-US" w:eastAsia="zh-CN"/>
+        </w:rPr>
+        <w:t>strategy</w:t>
+      </w:r>
+      <w:r>
+        <w:rPr>
+          <w:sz w:val="28"/>
+          <w:szCs w:val="28"/>
+          <w:lang w:val="en-US" w:eastAsia="zh-CN"/>
+        </w:rPr>
+        <w:t>(</w:t>
       </w:r>
       <w:proofErr w:type="spellStart"/>
       <w:r>
@@ -1816,23 +1885,25 @@
           <w:szCs w:val="28"/>
           <w:lang w:val="en-US" w:eastAsia="zh-CN"/>
         </w:rPr>
-        <w:t>)</w:t>
-      </w:r>
-      <w:r>
-        <w:rPr>
-          <w:sz w:val="28"/>
-          <w:szCs w:val="28"/>
-          <w:lang w:val="en-US" w:eastAsia="zh-CN"/>
-        </w:rPr>
-        <w:t>, w</w:t>
-      </w:r>
-      <w:r>
-        <w:rPr>
-          <w:sz w:val="28"/>
-          <w:szCs w:val="28"/>
-          <w:lang w:val="en-US" w:eastAsia="zh-CN"/>
-        </w:rPr>
-        <w:t xml:space="preserve">e need some </w:t>
+        <w:t>), w</w:t>
+      </w:r>
+      <w:r>
+        <w:rPr>
+          <w:sz w:val="28"/>
+          <w:szCs w:val="28"/>
+          <w:lang w:val="en-US" w:eastAsia="zh-CN"/>
+        </w:rPr>
+        <w:t>e need so</w:t>
+      </w:r>
+      <w:bookmarkStart w:id="2" w:name="_GoBack"/>
+      <w:bookmarkEnd w:id="2"/>
+      <w:r>
+        <w:rPr>
+          <w:sz w:val="28"/>
+          <w:szCs w:val="28"/>
+          <w:lang w:val="en-US" w:eastAsia="zh-CN"/>
+        </w:rPr>
+        <w:t xml:space="preserve">me </w:t>
       </w:r>
       <w:r>
         <w:rPr>
@@ -2097,7 +2168,6 @@
       <w:pPr>
         <w:jc w:val="both"/>
         <w:rPr>
-          <w:rFonts w:hint="eastAsia"/>
           <w:sz w:val="28"/>
           <w:szCs w:val="28"/>
           <w:lang w:val="en-US" w:eastAsia="zh-CN"/>
@@ -2141,23 +2211,7 @@
           <w:szCs w:val="28"/>
           <w:lang w:val="en-US" w:eastAsia="zh-CN"/>
         </w:rPr>
-        <w:t xml:space="preserve"> team </w:t>
-      </w:r>
-      <w:r>
-        <w:rPr>
-          <w:sz w:val="28"/>
-          <w:szCs w:val="28"/>
-          <w:lang w:val="en-US" w:eastAsia="zh-CN"/>
-        </w:rPr>
-        <w:t>behavior</w:t>
-      </w:r>
-      <w:r>
-        <w:rPr>
-          <w:sz w:val="28"/>
-          <w:szCs w:val="28"/>
-          <w:lang w:val="en-US" w:eastAsia="zh-CN"/>
-        </w:rPr>
-        <w:t xml:space="preserve"> to deal with heavier mail items</w:t>
+        <w:t xml:space="preserve"> team behavior to deal with heavier mail items</w:t>
       </w:r>
       <w:r>
         <w:rPr>
@@ -2179,7 +2233,7 @@
 </file>
 
 <file path=word/styles.xml><?xml version="1.0" encoding="utf-8"?>
-<w:styles xmlns:mc="http://schemas.openxmlformats.org/markup-compatibility/2006" xmlns:r="http://schemas.openxmlformats.org/officeDocument/2006/relationships" xmlns:w="http://schemas.openxmlformats.org/wordprocessingml/2006/main" xmlns:w14="http://schemas.microsoft.com/office/word/2010/wordml" xmlns:w15="http://schemas.microsoft.com/office/word/2012/wordml" xmlns:w16cid="http://schemas.microsoft.com/office/word/2016/wordml/cid" xmlns:w16se="http://schemas.microsoft.com/office/word/2015/wordml/symex" mc:Ignorable="w14 w15 w16se w16cid">
+<w:styles xmlns:mc="http://schemas.openxmlformats.org/markup-compatibility/2006" xmlns:r="http://schemas.openxmlformats.org/officeDocument/2006/relationships" xmlns:w="http://schemas.openxmlformats.org/wordprocessingml/2006/main" xmlns:w14="http://schemas.microsoft.com/office/word/2010/wordml" xmlns:w15="http://schemas.microsoft.com/office/word/2012/wordml" mc:Ignorable="w14 w15">
   <w:docDefaults>
     <w:rPrDefault>
       <w:rPr>
@@ -2191,7 +2245,7 @@
     </w:rPrDefault>
     <w:pPrDefault/>
   </w:docDefaults>
-  <w:latentStyles w:defLockedState="0" w:defUIPriority="99" w:defSemiHidden="0" w:defUnhideWhenUsed="0" w:defQFormat="0" w:count="376">
+  <w:latentStyles w:defLockedState="0" w:defUIPriority="99" w:defSemiHidden="0" w:defUnhideWhenUsed="0" w:defQFormat="0" w:count="382">
     <w:lsdException w:name="Normal" w:uiPriority="0" w:qFormat="1"/>
     <w:lsdException w:name="heading 1" w:uiPriority="9" w:qFormat="1"/>
     <w:lsdException w:name="heading 2" w:semiHidden="1" w:uiPriority="9" w:unhideWhenUsed="1" w:qFormat="1"/>
@@ -2566,17 +2620,17 @@
     <w:lsdException w:name="Mention" w:semiHidden="1" w:unhideWhenUsed="1"/>
     <w:lsdException w:name="Smart Hyperlink" w:semiHidden="1" w:unhideWhenUsed="1"/>
   </w:latentStyles>
-  <w:style w:type="paragraph" w:default="1" w:styleId="a">
+  <w:style w:type="paragraph" w:default="1" w:styleId="Normal">
     <w:name w:val="Normal"/>
     <w:qFormat/>
   </w:style>
-  <w:style w:type="character" w:default="1" w:styleId="a0">
+  <w:style w:type="character" w:default="1" w:styleId="DefaultParagraphFont">
     <w:name w:val="Default Paragraph Font"/>
     <w:uiPriority w:val="1"/>
     <w:semiHidden/>
     <w:unhideWhenUsed/>
   </w:style>
-  <w:style w:type="table" w:default="1" w:styleId="a1">
+  <w:style w:type="table" w:default="1" w:styleId="TableNormal">
     <w:name w:val="Normal Table"/>
     <w:uiPriority w:val="99"/>
     <w:semiHidden/>
@@ -2591,7 +2645,7 @@
       </w:tblCellMar>
     </w:tblPr>
   </w:style>
-  <w:style w:type="numbering" w:default="1" w:styleId="a2">
+  <w:style w:type="numbering" w:default="1" w:styleId="NoList">
     <w:name w:val="No List"/>
     <w:uiPriority w:val="99"/>
     <w:semiHidden/>

</xml_diff>